<commit_message>
Updatovi ssu, ispravljane gram. greske
</commit_message>
<xml_diff>
--- a/Dokumentacija/Faza_2_SSU/SSU/SSU_Odjava.docx
+++ b/Dokumentacija/Faza_2_SSU/SSU/SSU_Odjava.docx
@@ -1,6 +1,6 @@
 
 <file path=word/document.xml><?xml version="1.0" encoding="utf-8"?>
-<w:document xmlns:wpc="http://schemas.microsoft.com/office/word/2010/wordprocessingCanvas" xmlns:cx="http://schemas.microsoft.com/office/drawing/2014/chartex" xmlns:cx1="http://schemas.microsoft.com/office/drawing/2015/9/8/chartex" xmlns:cx2="http://schemas.microsoft.com/office/drawing/2015/10/21/chartex" xmlns:cx3="http://schemas.microsoft.com/office/drawing/2016/5/9/chartex" xmlns:cx4="http://schemas.microsoft.com/office/drawing/2016/5/10/chartex" xmlns:cx5="http://schemas.microsoft.com/office/drawing/2016/5/11/chartex" xmlns:cx6="http://schemas.microsoft.com/office/drawing/2016/5/12/chartex" xmlns:cx7="http://schemas.microsoft.com/office/drawing/2016/5/13/chartex" xmlns:cx8="http://schemas.microsoft.com/office/drawing/2016/5/14/chartex" xmlns:mc="http://schemas.openxmlformats.org/markup-compatibility/2006" xmlns:aink="http://schemas.microsoft.com/office/drawing/2016/ink" xmlns:am3d="http://schemas.microsoft.com/office/drawing/2017/model3d" xmlns:o="urn:schemas-microsoft-com:office:office" xmlns:r="http://schemas.openxmlformats.org/officeDocument/2006/relationships" xmlns:m="http://schemas.openxmlformats.org/officeDocument/2006/math" xmlns:v="urn:schemas-microsoft-com:vml" xmlns:wp14="http://schemas.microsoft.com/office/word/2010/wordprocessingDrawing" xmlns:wp="http://schemas.openxmlformats.org/drawingml/2006/wordprocessingDrawing" xmlns:w10="urn:schemas-microsoft-com:office:word" xmlns:w="http://schemas.openxmlformats.org/wordprocessingml/2006/main" xmlns:w14="http://schemas.microsoft.com/office/word/2010/wordml" xmlns:w15="http://schemas.microsoft.com/office/word/2012/wordml" xmlns:w16cex="http://schemas.microsoft.com/office/word/2018/wordml/cex" xmlns:w16cid="http://schemas.microsoft.com/office/word/2016/wordml/cid" xmlns:w16="http://schemas.microsoft.com/office/word/2018/wordml" xmlns:w16sdtdh="http://schemas.microsoft.com/office/word/2020/wordml/sdtdatahash" xmlns:w16se="http://schemas.microsoft.com/office/word/2015/wordml/symex" xmlns:wpg="http://schemas.microsoft.com/office/word/2010/wordprocessingGroup" xmlns:wpi="http://schemas.microsoft.com/office/word/2010/wordprocessingInk" xmlns:wne="http://schemas.microsoft.com/office/word/2006/wordml" xmlns:wps="http://schemas.microsoft.com/office/word/2010/wordprocessingShape" mc:Ignorable="w14 w15 w16se w16cid w16 w16cex w16sdtdh wp14">
+<w:document xmlns:wpc="http://schemas.microsoft.com/office/word/2010/wordprocessingCanvas" xmlns:cx="http://schemas.microsoft.com/office/drawing/2014/chartex" xmlns:cx1="http://schemas.microsoft.com/office/drawing/2015/9/8/chartex" xmlns:cx2="http://schemas.microsoft.com/office/drawing/2015/10/21/chartex" xmlns:cx3="http://schemas.microsoft.com/office/drawing/2016/5/9/chartex" xmlns:cx4="http://schemas.microsoft.com/office/drawing/2016/5/10/chartex" xmlns:cx5="http://schemas.microsoft.com/office/drawing/2016/5/11/chartex" xmlns:cx6="http://schemas.microsoft.com/office/drawing/2016/5/12/chartex" xmlns:cx7="http://schemas.microsoft.com/office/drawing/2016/5/13/chartex" xmlns:cx8="http://schemas.microsoft.com/office/drawing/2016/5/14/chartex" xmlns:mc="http://schemas.openxmlformats.org/markup-compatibility/2006" xmlns:aink="http://schemas.microsoft.com/office/drawing/2016/ink" xmlns:am3d="http://schemas.microsoft.com/office/drawing/2017/model3d" xmlns:o="urn:schemas-microsoft-com:office:office" xmlns:r="http://schemas.openxmlformats.org/officeDocument/2006/relationships" xmlns:m="http://schemas.openxmlformats.org/officeDocument/2006/math" xmlns:v="urn:schemas-microsoft-com:vml" xmlns:wp14="http://schemas.microsoft.com/office/word/2010/wordprocessingDrawing" xmlns:wp="http://schemas.openxmlformats.org/drawingml/2006/wordprocessingDrawing" xmlns:w10="urn:schemas-microsoft-com:office:word" xmlns:w="http://schemas.openxmlformats.org/wordprocessingml/2006/main" xmlns:w14="http://schemas.microsoft.com/office/word/2010/wordml" xmlns:w15="http://schemas.microsoft.com/office/word/2012/wordml" xmlns:w16cex="http://schemas.microsoft.com/office/word/2018/wordml/cex" xmlns:w16cid="http://schemas.microsoft.com/office/word/2016/wordml/cid" xmlns:w16="http://schemas.microsoft.com/office/word/2018/wordml" xmlns:w16se="http://schemas.microsoft.com/office/word/2015/wordml/symex" xmlns:wpg="http://schemas.microsoft.com/office/word/2010/wordprocessingGroup" xmlns:wpi="http://schemas.microsoft.com/office/word/2010/wordprocessingInk" xmlns:wne="http://schemas.microsoft.com/office/word/2006/wordml" xmlns:wps="http://schemas.microsoft.com/office/word/2010/wordprocessingShape" mc:Ignorable="w14 w15 w16se w16cid w16 w16cex wp14">
   <w:body>
     <w:p>
       <w:pPr>
@@ -845,7 +845,6 @@
               <w:color w:val="auto"/>
             </w:rPr>
           </w:pPr>
-          <w:proofErr w:type="spellStart"/>
           <w:r>
             <w:rPr>
               <w:rFonts w:ascii="Times New Roman" w:hAnsi="Times New Roman" w:cs="Times New Roman"/>
@@ -867,7 +866,6 @@
             </w:rPr>
             <w:t>aj</w:t>
           </w:r>
-          <w:proofErr w:type="spellEnd"/>
         </w:p>
         <w:p>
           <w:pPr>
@@ -892,7 +890,7 @@
           <w:r>
             <w:fldChar w:fldCharType="separate"/>
           </w:r>
-          <w:hyperlink w:anchor="_Toc69300991" w:history="1">
+          <w:hyperlink w:anchor="_Toc67772914" w:history="1">
             <w:r>
               <w:rPr>
                 <w:rStyle w:val="Hyperlink"/>
@@ -919,7 +917,7 @@
                 <w:noProof/>
                 <w:webHidden/>
               </w:rPr>
-              <w:instrText xml:space="preserve"> PAGEREF _Toc69300991 \h </w:instrText>
+              <w:instrText xml:space="preserve"> PAGEREF _Toc67772914 \h </w:instrText>
             </w:r>
             <w:r>
               <w:rPr>
@@ -964,7 +962,7 @@
               <w:lang w:val="en-US"/>
             </w:rPr>
           </w:pPr>
-          <w:hyperlink w:anchor="_Toc69300992" w:history="1">
+          <w:hyperlink w:anchor="_Toc67772915" w:history="1">
             <w:r>
               <w:rPr>
                 <w:rStyle w:val="Hyperlink"/>
@@ -991,7 +989,7 @@
                 <w:noProof/>
                 <w:webHidden/>
               </w:rPr>
-              <w:instrText xml:space="preserve"> PAGEREF _Toc69300992 \h </w:instrText>
+              <w:instrText xml:space="preserve"> PAGEREF _Toc67772915 \h </w:instrText>
             </w:r>
             <w:r>
               <w:rPr>
@@ -1036,7 +1034,7 @@
               <w:lang w:val="en-US"/>
             </w:rPr>
           </w:pPr>
-          <w:hyperlink w:anchor="_Toc69300993" w:history="1">
+          <w:hyperlink w:anchor="_Toc67772916" w:history="1">
             <w:r>
               <w:rPr>
                 <w:rStyle w:val="Hyperlink"/>
@@ -1123,7 +1121,7 @@
                 <w:noProof/>
                 <w:webHidden/>
               </w:rPr>
-              <w:instrText xml:space="preserve"> PAGEREF _Toc69300993 \h </w:instrText>
+              <w:instrText xml:space="preserve"> PAGEREF _Toc67772916 \h </w:instrText>
             </w:r>
             <w:r>
               <w:rPr>
@@ -1168,7 +1166,7 @@
               <w:lang w:val="en-US"/>
             </w:rPr>
           </w:pPr>
-          <w:hyperlink w:anchor="_Toc69300994" w:history="1">
+          <w:hyperlink w:anchor="_Toc67772917" w:history="1">
             <w:r>
               <w:rPr>
                 <w:rStyle w:val="Hyperlink"/>
@@ -1195,7 +1193,7 @@
                 <w:noProof/>
                 <w:webHidden/>
               </w:rPr>
-              <w:instrText xml:space="preserve"> PAGEREF _Toc69300994 \h </w:instrText>
+              <w:instrText xml:space="preserve"> PAGEREF _Toc67772917 \h </w:instrText>
             </w:r>
             <w:r>
               <w:rPr>
@@ -1240,7 +1238,7 @@
               <w:lang w:val="en-US"/>
             </w:rPr>
           </w:pPr>
-          <w:hyperlink w:anchor="_Toc69300995" w:history="1">
+          <w:hyperlink w:anchor="_Toc67772918" w:history="1">
             <w:r>
               <w:rPr>
                 <w:rStyle w:val="Hyperlink"/>
@@ -1282,7 +1280,7 @@
                 <w:noProof/>
                 <w:webHidden/>
               </w:rPr>
-              <w:instrText xml:space="preserve"> PAGEREF _Toc69300995 \h </w:instrText>
+              <w:instrText xml:space="preserve"> PAGEREF _Toc67772918 \h </w:instrText>
             </w:r>
             <w:r>
               <w:rPr>
@@ -1327,7 +1325,7 @@
               <w:lang w:val="en-US"/>
             </w:rPr>
           </w:pPr>
-          <w:hyperlink w:anchor="_Toc69300996" w:history="1">
+          <w:hyperlink w:anchor="_Toc67772919" w:history="1">
             <w:r>
               <w:rPr>
                 <w:rStyle w:val="Hyperlink"/>
@@ -1354,7 +1352,7 @@
                 <w:noProof/>
                 <w:webHidden/>
               </w:rPr>
-              <w:instrText xml:space="preserve"> PAGEREF _Toc69300996 \h </w:instrText>
+              <w:instrText xml:space="preserve"> PAGEREF _Toc67772919 \h </w:instrText>
             </w:r>
             <w:r>
               <w:rPr>
@@ -1399,7 +1397,7 @@
               <w:lang w:val="en-US"/>
             </w:rPr>
           </w:pPr>
-          <w:hyperlink w:anchor="_Toc69300997" w:history="1">
+          <w:hyperlink w:anchor="_Toc67772920" w:history="1">
             <w:r>
               <w:rPr>
                 <w:rStyle w:val="Hyperlink"/>
@@ -1441,7 +1439,7 @@
                 <w:noProof/>
                 <w:webHidden/>
               </w:rPr>
-              <w:instrText xml:space="preserve"> PAGEREF _Toc69300997 \h </w:instrText>
+              <w:instrText xml:space="preserve"> PAGEREF _Toc67772920 \h </w:instrText>
             </w:r>
             <w:r>
               <w:rPr>
@@ -1486,7 +1484,7 @@
               <w:lang w:val="en-US"/>
             </w:rPr>
           </w:pPr>
-          <w:hyperlink w:anchor="_Toc69300998" w:history="1">
+          <w:hyperlink w:anchor="_Toc67772921" w:history="1">
             <w:r>
               <w:rPr>
                 <w:rStyle w:val="Hyperlink"/>
@@ -1507,7 +1505,7 @@
                 <w:rStyle w:val="Hyperlink"/>
                 <w:noProof/>
               </w:rPr>
-              <w:t>događaja</w:t>
+              <w:t>dogadjaja</w:t>
             </w:r>
             <w:r>
               <w:rPr>
@@ -1528,7 +1526,7 @@
                 <w:noProof/>
                 <w:webHidden/>
               </w:rPr>
-              <w:instrText xml:space="preserve"> PAGEREF _Toc69300998 \h </w:instrText>
+              <w:instrText xml:space="preserve"> PAGEREF _Toc67772921 \h </w:instrText>
             </w:r>
             <w:r>
               <w:rPr>
@@ -1573,7 +1571,7 @@
               <w:lang w:val="en-US"/>
             </w:rPr>
           </w:pPr>
-          <w:hyperlink w:anchor="_Toc69300999" w:history="1">
+          <w:hyperlink w:anchor="_Toc67772922" w:history="1">
             <w:r>
               <w:rPr>
                 <w:rStyle w:val="Hyperlink"/>
@@ -1615,7 +1613,7 @@
                 <w:noProof/>
                 <w:webHidden/>
               </w:rPr>
-              <w:instrText xml:space="preserve"> PAGEREF _Toc69300999 \h </w:instrText>
+              <w:instrText xml:space="preserve"> PAGEREF _Toc67772922 \h </w:instrText>
             </w:r>
             <w:r>
               <w:rPr>
@@ -1660,7 +1658,7 @@
               <w:lang w:val="en-US"/>
             </w:rPr>
           </w:pPr>
-          <w:hyperlink w:anchor="_Toc69301000" w:history="1">
+          <w:hyperlink w:anchor="_Toc67772923" w:history="1">
             <w:r>
               <w:rPr>
                 <w:rStyle w:val="Hyperlink"/>
@@ -1687,7 +1685,7 @@
                 <w:noProof/>
                 <w:webHidden/>
               </w:rPr>
-              <w:instrText xml:space="preserve"> PAGEREF _Toc69301000 \h </w:instrText>
+              <w:instrText xml:space="preserve"> PAGEREF _Toc67772923 \h </w:instrText>
             </w:r>
             <w:r>
               <w:rPr>
@@ -1732,7 +1730,7 @@
               <w:lang w:val="en-US"/>
             </w:rPr>
           </w:pPr>
-          <w:hyperlink w:anchor="_Toc69301001" w:history="1">
+          <w:hyperlink w:anchor="_Toc67772924" w:history="1">
             <w:r>
               <w:rPr>
                 <w:rStyle w:val="Hyperlink"/>
@@ -1759,7 +1757,7 @@
                 <w:noProof/>
                 <w:webHidden/>
               </w:rPr>
-              <w:instrText xml:space="preserve"> PAGEREF _Toc69301001 \h </w:instrText>
+              <w:instrText xml:space="preserve"> PAGEREF _Toc67772924 \h </w:instrText>
             </w:r>
             <w:r>
               <w:rPr>
@@ -2623,7 +2621,7 @@
         <w:ind w:left="0" w:firstLine="218"/>
       </w:pPr>
       <w:bookmarkStart w:id="0" w:name="_bookmark0"/>
-      <w:bookmarkStart w:id="1" w:name="_Toc69300991"/>
+      <w:bookmarkStart w:id="1" w:name="_Toc67772914"/>
       <w:bookmarkEnd w:id="0"/>
       <w:r>
         <w:lastRenderedPageBreak/>
@@ -2645,7 +2643,7 @@
         <w:pStyle w:val="Podnaslov"/>
       </w:pPr>
       <w:bookmarkStart w:id="2" w:name="_bookmark1"/>
-      <w:bookmarkStart w:id="3" w:name="_Toc69300992"/>
+      <w:bookmarkStart w:id="3" w:name="_Toc67772915"/>
       <w:bookmarkEnd w:id="2"/>
       <w:r>
         <w:t>1.</w:t>
@@ -2776,7 +2774,7 @@
         <w:pStyle w:val="Podnaslov"/>
       </w:pPr>
       <w:bookmarkStart w:id="4" w:name="_bookmark2"/>
-      <w:bookmarkStart w:id="5" w:name="_Toc69300993"/>
+      <w:bookmarkStart w:id="5" w:name="_Toc67772916"/>
       <w:bookmarkEnd w:id="4"/>
       <w:r>
         <w:t xml:space="preserve">1.2 </w:t>
@@ -2856,7 +2854,7 @@
         <w:pStyle w:val="Podnaslov"/>
       </w:pPr>
       <w:bookmarkStart w:id="6" w:name="_bookmark3"/>
-      <w:bookmarkStart w:id="7" w:name="_Toc69300994"/>
+      <w:bookmarkStart w:id="7" w:name="_Toc67772917"/>
       <w:bookmarkEnd w:id="6"/>
       <w:r>
         <w:t xml:space="preserve">1.3 </w:t>
@@ -3210,7 +3208,7 @@
         <w:pStyle w:val="Podnaslov"/>
       </w:pPr>
       <w:bookmarkStart w:id="8" w:name="_bookmark4"/>
-      <w:bookmarkStart w:id="9" w:name="_Toc69300995"/>
+      <w:bookmarkStart w:id="9" w:name="_Toc67772918"/>
       <w:bookmarkEnd w:id="8"/>
       <w:r>
         <w:t xml:space="preserve">1.4 </w:t>
@@ -3565,7 +3563,7 @@
         <w:pStyle w:val="Naslov"/>
       </w:pPr>
       <w:bookmarkStart w:id="10" w:name="_bookmark5"/>
-      <w:bookmarkStart w:id="11" w:name="_Toc69300996"/>
+      <w:bookmarkStart w:id="11" w:name="_Toc67772919"/>
       <w:bookmarkEnd w:id="10"/>
       <w:r>
         <w:t xml:space="preserve">2. </w:t>
@@ -3594,7 +3592,7 @@
         <w:pStyle w:val="Podnaslov"/>
       </w:pPr>
       <w:bookmarkStart w:id="12" w:name="_bookmark6"/>
-      <w:bookmarkStart w:id="13" w:name="_Toc69300997"/>
+      <w:bookmarkStart w:id="13" w:name="_Toc67772920"/>
       <w:bookmarkEnd w:id="12"/>
       <w:r>
         <w:t xml:space="preserve">2.1 </w:t>
@@ -3661,7 +3659,7 @@
       <w:pPr>
         <w:pStyle w:val="Podnaslov"/>
       </w:pPr>
-      <w:bookmarkStart w:id="14" w:name="_Toc69300998"/>
+      <w:bookmarkStart w:id="14" w:name="_Toc67772921"/>
       <w:r>
         <w:t xml:space="preserve">2.2 </w:t>
       </w:r>
@@ -3754,23 +3752,7 @@
           <w:szCs w:val="12"/>
           <w:lang w:val="en-US"/>
         </w:rPr>
-        <w:t>“</w:t>
-      </w:r>
-      <w:proofErr w:type="spellStart"/>
-      <w:r>
-        <w:rPr>
-          <w:szCs w:val="12"/>
-          <w:lang w:val="en-US"/>
-        </w:rPr>
-        <w:t>Odjava</w:t>
-      </w:r>
-      <w:proofErr w:type="spellEnd"/>
-      <w:r>
-        <w:rPr>
-          <w:szCs w:val="12"/>
-          <w:lang w:val="en-US"/>
-        </w:rPr>
-        <w:t>”</w:t>
+        <w:t>“Odjava”</w:t>
       </w:r>
       <w:r>
         <w:rPr>
@@ -3827,7 +3809,7 @@
         <w:pStyle w:val="Podnaslov"/>
       </w:pPr>
       <w:bookmarkStart w:id="16" w:name="_bookmark13"/>
-      <w:bookmarkStart w:id="17" w:name="_Toc69300999"/>
+      <w:bookmarkStart w:id="17" w:name="_Toc67772922"/>
       <w:bookmarkEnd w:id="16"/>
       <w:r>
         <w:t xml:space="preserve">2.3 </w:t>
@@ -3890,7 +3872,7 @@
         <w:pStyle w:val="Podnaslov"/>
       </w:pPr>
       <w:bookmarkStart w:id="18" w:name="_bookmark14"/>
-      <w:bookmarkStart w:id="19" w:name="_Toc69301000"/>
+      <w:bookmarkStart w:id="19" w:name="_Toc67772923"/>
       <w:bookmarkEnd w:id="18"/>
       <w:r>
         <w:t xml:space="preserve">2.4 </w:t>
@@ -3971,7 +3953,7 @@
         <w:pStyle w:val="Podnaslov"/>
       </w:pPr>
       <w:bookmarkStart w:id="20" w:name="_bookmark15"/>
-      <w:bookmarkStart w:id="21" w:name="_Toc69301001"/>
+      <w:bookmarkStart w:id="21" w:name="_Toc67772924"/>
       <w:bookmarkEnd w:id="20"/>
       <w:r>
         <w:t xml:space="preserve">2.5 </w:t>
@@ -4035,7 +4017,7 @@
 </file>
 
 <file path=word/endnotes.xml><?xml version="1.0" encoding="utf-8"?>
-<w:endnotes xmlns:wpc="http://schemas.microsoft.com/office/word/2010/wordprocessingCanvas" xmlns:cx="http://schemas.microsoft.com/office/drawing/2014/chartex" xmlns:cx1="http://schemas.microsoft.com/office/drawing/2015/9/8/chartex" xmlns:cx2="http://schemas.microsoft.com/office/drawing/2015/10/21/chartex" xmlns:cx3="http://schemas.microsoft.com/office/drawing/2016/5/9/chartex" xmlns:cx4="http://schemas.microsoft.com/office/drawing/2016/5/10/chartex" xmlns:cx5="http://schemas.microsoft.com/office/drawing/2016/5/11/chartex" xmlns:cx6="http://schemas.microsoft.com/office/drawing/2016/5/12/chartex" xmlns:cx7="http://schemas.microsoft.com/office/drawing/2016/5/13/chartex" xmlns:cx8="http://schemas.microsoft.com/office/drawing/2016/5/14/chartex" xmlns:mc="http://schemas.openxmlformats.org/markup-compatibility/2006" xmlns:aink="http://schemas.microsoft.com/office/drawing/2016/ink" xmlns:am3d="http://schemas.microsoft.com/office/drawing/2017/model3d" xmlns:o="urn:schemas-microsoft-com:office:office" xmlns:r="http://schemas.openxmlformats.org/officeDocument/2006/relationships" xmlns:m="http://schemas.openxmlformats.org/officeDocument/2006/math" xmlns:v="urn:schemas-microsoft-com:vml" xmlns:wp14="http://schemas.microsoft.com/office/word/2010/wordprocessingDrawing" xmlns:wp="http://schemas.openxmlformats.org/drawingml/2006/wordprocessingDrawing" xmlns:w10="urn:schemas-microsoft-com:office:word" xmlns:w="http://schemas.openxmlformats.org/wordprocessingml/2006/main" xmlns:w14="http://schemas.microsoft.com/office/word/2010/wordml" xmlns:w15="http://schemas.microsoft.com/office/word/2012/wordml" xmlns:w16cex="http://schemas.microsoft.com/office/word/2018/wordml/cex" xmlns:w16cid="http://schemas.microsoft.com/office/word/2016/wordml/cid" xmlns:w16="http://schemas.microsoft.com/office/word/2018/wordml" xmlns:w16sdtdh="http://schemas.microsoft.com/office/word/2020/wordml/sdtdatahash" xmlns:w16se="http://schemas.microsoft.com/office/word/2015/wordml/symex" xmlns:wpg="http://schemas.microsoft.com/office/word/2010/wordprocessingGroup" xmlns:wpi="http://schemas.microsoft.com/office/word/2010/wordprocessingInk" xmlns:wne="http://schemas.microsoft.com/office/word/2006/wordml" xmlns:wps="http://schemas.microsoft.com/office/word/2010/wordprocessingShape" mc:Ignorable="w14 w15 w16se w16cid w16 w16cex w16sdtdh wp14">
+<w:endnotes xmlns:wpc="http://schemas.microsoft.com/office/word/2010/wordprocessingCanvas" xmlns:cx="http://schemas.microsoft.com/office/drawing/2014/chartex" xmlns:cx1="http://schemas.microsoft.com/office/drawing/2015/9/8/chartex" xmlns:cx2="http://schemas.microsoft.com/office/drawing/2015/10/21/chartex" xmlns:cx3="http://schemas.microsoft.com/office/drawing/2016/5/9/chartex" xmlns:cx4="http://schemas.microsoft.com/office/drawing/2016/5/10/chartex" xmlns:cx5="http://schemas.microsoft.com/office/drawing/2016/5/11/chartex" xmlns:cx6="http://schemas.microsoft.com/office/drawing/2016/5/12/chartex" xmlns:cx7="http://schemas.microsoft.com/office/drawing/2016/5/13/chartex" xmlns:cx8="http://schemas.microsoft.com/office/drawing/2016/5/14/chartex" xmlns:mc="http://schemas.openxmlformats.org/markup-compatibility/2006" xmlns:aink="http://schemas.microsoft.com/office/drawing/2016/ink" xmlns:am3d="http://schemas.microsoft.com/office/drawing/2017/model3d" xmlns:o="urn:schemas-microsoft-com:office:office" xmlns:r="http://schemas.openxmlformats.org/officeDocument/2006/relationships" xmlns:m="http://schemas.openxmlformats.org/officeDocument/2006/math" xmlns:v="urn:schemas-microsoft-com:vml" xmlns:wp14="http://schemas.microsoft.com/office/word/2010/wordprocessingDrawing" xmlns:wp="http://schemas.openxmlformats.org/drawingml/2006/wordprocessingDrawing" xmlns:w10="urn:schemas-microsoft-com:office:word" xmlns:w="http://schemas.openxmlformats.org/wordprocessingml/2006/main" xmlns:w14="http://schemas.microsoft.com/office/word/2010/wordml" xmlns:w15="http://schemas.microsoft.com/office/word/2012/wordml" xmlns:w16cex="http://schemas.microsoft.com/office/word/2018/wordml/cex" xmlns:w16cid="http://schemas.microsoft.com/office/word/2016/wordml/cid" xmlns:w16="http://schemas.microsoft.com/office/word/2018/wordml" xmlns:w16se="http://schemas.microsoft.com/office/word/2015/wordml/symex" xmlns:wpg="http://schemas.microsoft.com/office/word/2010/wordprocessingGroup" xmlns:wpi="http://schemas.microsoft.com/office/word/2010/wordprocessingInk" xmlns:wne="http://schemas.microsoft.com/office/word/2006/wordml" xmlns:wps="http://schemas.microsoft.com/office/word/2010/wordprocessingShape" mc:Ignorable="w14 w15 w16se w16cid w16 w16cex wp14">
   <w:endnote w:type="separator" w:id="-1">
     <w:p>
       <w:r>
@@ -4054,7 +4036,7 @@
 </file>
 
 <file path=word/footer1.xml><?xml version="1.0" encoding="utf-8"?>
-<w:ftr xmlns:wpc="http://schemas.microsoft.com/office/word/2010/wordprocessingCanvas" xmlns:cx="http://schemas.microsoft.com/office/drawing/2014/chartex" xmlns:cx1="http://schemas.microsoft.com/office/drawing/2015/9/8/chartex" xmlns:cx2="http://schemas.microsoft.com/office/drawing/2015/10/21/chartex" xmlns:cx3="http://schemas.microsoft.com/office/drawing/2016/5/9/chartex" xmlns:cx4="http://schemas.microsoft.com/office/drawing/2016/5/10/chartex" xmlns:cx5="http://schemas.microsoft.com/office/drawing/2016/5/11/chartex" xmlns:cx6="http://schemas.microsoft.com/office/drawing/2016/5/12/chartex" xmlns:cx7="http://schemas.microsoft.com/office/drawing/2016/5/13/chartex" xmlns:cx8="http://schemas.microsoft.com/office/drawing/2016/5/14/chartex" xmlns:mc="http://schemas.openxmlformats.org/markup-compatibility/2006" xmlns:aink="http://schemas.microsoft.com/office/drawing/2016/ink" xmlns:am3d="http://schemas.microsoft.com/office/drawing/2017/model3d" xmlns:o="urn:schemas-microsoft-com:office:office" xmlns:r="http://schemas.openxmlformats.org/officeDocument/2006/relationships" xmlns:m="http://schemas.openxmlformats.org/officeDocument/2006/math" xmlns:v="urn:schemas-microsoft-com:vml" xmlns:wp14="http://schemas.microsoft.com/office/word/2010/wordprocessingDrawing" xmlns:wp="http://schemas.openxmlformats.org/drawingml/2006/wordprocessingDrawing" xmlns:w10="urn:schemas-microsoft-com:office:word" xmlns:w="http://schemas.openxmlformats.org/wordprocessingml/2006/main" xmlns:w14="http://schemas.microsoft.com/office/word/2010/wordml" xmlns:w15="http://schemas.microsoft.com/office/word/2012/wordml" xmlns:w16cex="http://schemas.microsoft.com/office/word/2018/wordml/cex" xmlns:w16cid="http://schemas.microsoft.com/office/word/2016/wordml/cid" xmlns:w16="http://schemas.microsoft.com/office/word/2018/wordml" xmlns:w16sdtdh="http://schemas.microsoft.com/office/word/2020/wordml/sdtdatahash" xmlns:w16se="http://schemas.microsoft.com/office/word/2015/wordml/symex" xmlns:wpg="http://schemas.microsoft.com/office/word/2010/wordprocessingGroup" xmlns:wpi="http://schemas.microsoft.com/office/word/2010/wordprocessingInk" xmlns:wne="http://schemas.microsoft.com/office/word/2006/wordml" xmlns:wps="http://schemas.microsoft.com/office/word/2010/wordprocessingShape" mc:Ignorable="w14 w15 w16se w16cid w16 w16cex w16sdtdh wp14">
+<w:ftr xmlns:wpc="http://schemas.microsoft.com/office/word/2010/wordprocessingCanvas" xmlns:cx="http://schemas.microsoft.com/office/drawing/2014/chartex" xmlns:cx1="http://schemas.microsoft.com/office/drawing/2015/9/8/chartex" xmlns:cx2="http://schemas.microsoft.com/office/drawing/2015/10/21/chartex" xmlns:cx3="http://schemas.microsoft.com/office/drawing/2016/5/9/chartex" xmlns:cx4="http://schemas.microsoft.com/office/drawing/2016/5/10/chartex" xmlns:cx5="http://schemas.microsoft.com/office/drawing/2016/5/11/chartex" xmlns:cx6="http://schemas.microsoft.com/office/drawing/2016/5/12/chartex" xmlns:cx7="http://schemas.microsoft.com/office/drawing/2016/5/13/chartex" xmlns:cx8="http://schemas.microsoft.com/office/drawing/2016/5/14/chartex" xmlns:mc="http://schemas.openxmlformats.org/markup-compatibility/2006" xmlns:aink="http://schemas.microsoft.com/office/drawing/2016/ink" xmlns:am3d="http://schemas.microsoft.com/office/drawing/2017/model3d" xmlns:o="urn:schemas-microsoft-com:office:office" xmlns:r="http://schemas.openxmlformats.org/officeDocument/2006/relationships" xmlns:m="http://schemas.openxmlformats.org/officeDocument/2006/math" xmlns:v="urn:schemas-microsoft-com:vml" xmlns:wp14="http://schemas.microsoft.com/office/word/2010/wordprocessingDrawing" xmlns:wp="http://schemas.openxmlformats.org/drawingml/2006/wordprocessingDrawing" xmlns:w10="urn:schemas-microsoft-com:office:word" xmlns:w="http://schemas.openxmlformats.org/wordprocessingml/2006/main" xmlns:w14="http://schemas.microsoft.com/office/word/2010/wordml" xmlns:w15="http://schemas.microsoft.com/office/word/2012/wordml" xmlns:w16cex="http://schemas.microsoft.com/office/word/2018/wordml/cex" xmlns:w16cid="http://schemas.microsoft.com/office/word/2016/wordml/cid" xmlns:w16="http://schemas.microsoft.com/office/word/2018/wordml" xmlns:w16se="http://schemas.microsoft.com/office/word/2015/wordml/symex" xmlns:wpg="http://schemas.microsoft.com/office/word/2010/wordprocessingGroup" xmlns:wpi="http://schemas.microsoft.com/office/word/2010/wordprocessingInk" xmlns:wne="http://schemas.microsoft.com/office/word/2006/wordml" xmlns:wps="http://schemas.microsoft.com/office/word/2010/wordprocessingShape" mc:Ignorable="w14 w15 w16se w16cid w16 w16cex wp14">
   <w:sdt>
     <w:sdtPr>
       <w:id w:val="1078796127"/>
@@ -4107,7 +4089,7 @@
 </file>
 
 <file path=word/footnotes.xml><?xml version="1.0" encoding="utf-8"?>
-<w:footnotes xmlns:wpc="http://schemas.microsoft.com/office/word/2010/wordprocessingCanvas" xmlns:cx="http://schemas.microsoft.com/office/drawing/2014/chartex" xmlns:cx1="http://schemas.microsoft.com/office/drawing/2015/9/8/chartex" xmlns:cx2="http://schemas.microsoft.com/office/drawing/2015/10/21/chartex" xmlns:cx3="http://schemas.microsoft.com/office/drawing/2016/5/9/chartex" xmlns:cx4="http://schemas.microsoft.com/office/drawing/2016/5/10/chartex" xmlns:cx5="http://schemas.microsoft.com/office/drawing/2016/5/11/chartex" xmlns:cx6="http://schemas.microsoft.com/office/drawing/2016/5/12/chartex" xmlns:cx7="http://schemas.microsoft.com/office/drawing/2016/5/13/chartex" xmlns:cx8="http://schemas.microsoft.com/office/drawing/2016/5/14/chartex" xmlns:mc="http://schemas.openxmlformats.org/markup-compatibility/2006" xmlns:aink="http://schemas.microsoft.com/office/drawing/2016/ink" xmlns:am3d="http://schemas.microsoft.com/office/drawing/2017/model3d" xmlns:o="urn:schemas-microsoft-com:office:office" xmlns:r="http://schemas.openxmlformats.org/officeDocument/2006/relationships" xmlns:m="http://schemas.openxmlformats.org/officeDocument/2006/math" xmlns:v="urn:schemas-microsoft-com:vml" xmlns:wp14="http://schemas.microsoft.com/office/word/2010/wordprocessingDrawing" xmlns:wp="http://schemas.openxmlformats.org/drawingml/2006/wordprocessingDrawing" xmlns:w10="urn:schemas-microsoft-com:office:word" xmlns:w="http://schemas.openxmlformats.org/wordprocessingml/2006/main" xmlns:w14="http://schemas.microsoft.com/office/word/2010/wordml" xmlns:w15="http://schemas.microsoft.com/office/word/2012/wordml" xmlns:w16cex="http://schemas.microsoft.com/office/word/2018/wordml/cex" xmlns:w16cid="http://schemas.microsoft.com/office/word/2016/wordml/cid" xmlns:w16="http://schemas.microsoft.com/office/word/2018/wordml" xmlns:w16sdtdh="http://schemas.microsoft.com/office/word/2020/wordml/sdtdatahash" xmlns:w16se="http://schemas.microsoft.com/office/word/2015/wordml/symex" xmlns:wpg="http://schemas.microsoft.com/office/word/2010/wordprocessingGroup" xmlns:wpi="http://schemas.microsoft.com/office/word/2010/wordprocessingInk" xmlns:wne="http://schemas.microsoft.com/office/word/2006/wordml" xmlns:wps="http://schemas.microsoft.com/office/word/2010/wordprocessingShape" mc:Ignorable="w14 w15 w16se w16cid w16 w16cex w16sdtdh wp14">
+<w:footnotes xmlns:wpc="http://schemas.microsoft.com/office/word/2010/wordprocessingCanvas" xmlns:cx="http://schemas.microsoft.com/office/drawing/2014/chartex" xmlns:cx1="http://schemas.microsoft.com/office/drawing/2015/9/8/chartex" xmlns:cx2="http://schemas.microsoft.com/office/drawing/2015/10/21/chartex" xmlns:cx3="http://schemas.microsoft.com/office/drawing/2016/5/9/chartex" xmlns:cx4="http://schemas.microsoft.com/office/drawing/2016/5/10/chartex" xmlns:cx5="http://schemas.microsoft.com/office/drawing/2016/5/11/chartex" xmlns:cx6="http://schemas.microsoft.com/office/drawing/2016/5/12/chartex" xmlns:cx7="http://schemas.microsoft.com/office/drawing/2016/5/13/chartex" xmlns:cx8="http://schemas.microsoft.com/office/drawing/2016/5/14/chartex" xmlns:mc="http://schemas.openxmlformats.org/markup-compatibility/2006" xmlns:aink="http://schemas.microsoft.com/office/drawing/2016/ink" xmlns:am3d="http://schemas.microsoft.com/office/drawing/2017/model3d" xmlns:o="urn:schemas-microsoft-com:office:office" xmlns:r="http://schemas.openxmlformats.org/officeDocument/2006/relationships" xmlns:m="http://schemas.openxmlformats.org/officeDocument/2006/math" xmlns:v="urn:schemas-microsoft-com:vml" xmlns:wp14="http://schemas.microsoft.com/office/word/2010/wordprocessingDrawing" xmlns:wp="http://schemas.openxmlformats.org/drawingml/2006/wordprocessingDrawing" xmlns:w10="urn:schemas-microsoft-com:office:word" xmlns:w="http://schemas.openxmlformats.org/wordprocessingml/2006/main" xmlns:w14="http://schemas.microsoft.com/office/word/2010/wordml" xmlns:w15="http://schemas.microsoft.com/office/word/2012/wordml" xmlns:w16cex="http://schemas.microsoft.com/office/word/2018/wordml/cex" xmlns:w16cid="http://schemas.microsoft.com/office/word/2016/wordml/cid" xmlns:w16="http://schemas.microsoft.com/office/word/2018/wordml" xmlns:w16se="http://schemas.microsoft.com/office/word/2015/wordml/symex" xmlns:wpg="http://schemas.microsoft.com/office/word/2010/wordprocessingGroup" xmlns:wpi="http://schemas.microsoft.com/office/word/2010/wordprocessingInk" xmlns:wne="http://schemas.microsoft.com/office/word/2006/wordml" xmlns:wps="http://schemas.microsoft.com/office/word/2010/wordprocessingShape" mc:Ignorable="w14 w15 w16se w16cid w16 w16cex wp14">
   <w:footnote w:type="separator" w:id="-1">
     <w:p>
       <w:r>
@@ -4126,7 +4108,7 @@
 </file>
 
 <file path=word/header1.xml><?xml version="1.0" encoding="utf-8"?>
-<w:hdr xmlns:wpc="http://schemas.microsoft.com/office/word/2010/wordprocessingCanvas" xmlns:cx="http://schemas.microsoft.com/office/drawing/2014/chartex" xmlns:cx1="http://schemas.microsoft.com/office/drawing/2015/9/8/chartex" xmlns:cx2="http://schemas.microsoft.com/office/drawing/2015/10/21/chartex" xmlns:cx3="http://schemas.microsoft.com/office/drawing/2016/5/9/chartex" xmlns:cx4="http://schemas.microsoft.com/office/drawing/2016/5/10/chartex" xmlns:cx5="http://schemas.microsoft.com/office/drawing/2016/5/11/chartex" xmlns:cx6="http://schemas.microsoft.com/office/drawing/2016/5/12/chartex" xmlns:cx7="http://schemas.microsoft.com/office/drawing/2016/5/13/chartex" xmlns:cx8="http://schemas.microsoft.com/office/drawing/2016/5/14/chartex" xmlns:mc="http://schemas.openxmlformats.org/markup-compatibility/2006" xmlns:aink="http://schemas.microsoft.com/office/drawing/2016/ink" xmlns:am3d="http://schemas.microsoft.com/office/drawing/2017/model3d" xmlns:o="urn:schemas-microsoft-com:office:office" xmlns:r="http://schemas.openxmlformats.org/officeDocument/2006/relationships" xmlns:m="http://schemas.openxmlformats.org/officeDocument/2006/math" xmlns:v="urn:schemas-microsoft-com:vml" xmlns:wp14="http://schemas.microsoft.com/office/word/2010/wordprocessingDrawing" xmlns:wp="http://schemas.openxmlformats.org/drawingml/2006/wordprocessingDrawing" xmlns:w10="urn:schemas-microsoft-com:office:word" xmlns:w="http://schemas.openxmlformats.org/wordprocessingml/2006/main" xmlns:w14="http://schemas.microsoft.com/office/word/2010/wordml" xmlns:w15="http://schemas.microsoft.com/office/word/2012/wordml" xmlns:w16cex="http://schemas.microsoft.com/office/word/2018/wordml/cex" xmlns:w16cid="http://schemas.microsoft.com/office/word/2016/wordml/cid" xmlns:w16="http://schemas.microsoft.com/office/word/2018/wordml" xmlns:w16sdtdh="http://schemas.microsoft.com/office/word/2020/wordml/sdtdatahash" xmlns:w16se="http://schemas.microsoft.com/office/word/2015/wordml/symex" xmlns:wpg="http://schemas.microsoft.com/office/word/2010/wordprocessingGroup" xmlns:wpi="http://schemas.microsoft.com/office/word/2010/wordprocessingInk" xmlns:wne="http://schemas.microsoft.com/office/word/2006/wordml" xmlns:wps="http://schemas.microsoft.com/office/word/2010/wordprocessingShape" mc:Ignorable="w14 w15 w16se w16cid w16 w16cex w16sdtdh wp14">
+<w:hdr xmlns:wpc="http://schemas.microsoft.com/office/word/2010/wordprocessingCanvas" xmlns:cx="http://schemas.microsoft.com/office/drawing/2014/chartex" xmlns:cx1="http://schemas.microsoft.com/office/drawing/2015/9/8/chartex" xmlns:cx2="http://schemas.microsoft.com/office/drawing/2015/10/21/chartex" xmlns:cx3="http://schemas.microsoft.com/office/drawing/2016/5/9/chartex" xmlns:cx4="http://schemas.microsoft.com/office/drawing/2016/5/10/chartex" xmlns:cx5="http://schemas.microsoft.com/office/drawing/2016/5/11/chartex" xmlns:cx6="http://schemas.microsoft.com/office/drawing/2016/5/12/chartex" xmlns:cx7="http://schemas.microsoft.com/office/drawing/2016/5/13/chartex" xmlns:cx8="http://schemas.microsoft.com/office/drawing/2016/5/14/chartex" xmlns:mc="http://schemas.openxmlformats.org/markup-compatibility/2006" xmlns:aink="http://schemas.microsoft.com/office/drawing/2016/ink" xmlns:am3d="http://schemas.microsoft.com/office/drawing/2017/model3d" xmlns:o="urn:schemas-microsoft-com:office:office" xmlns:r="http://schemas.openxmlformats.org/officeDocument/2006/relationships" xmlns:m="http://schemas.openxmlformats.org/officeDocument/2006/math" xmlns:v="urn:schemas-microsoft-com:vml" xmlns:wp14="http://schemas.microsoft.com/office/word/2010/wordprocessingDrawing" xmlns:wp="http://schemas.openxmlformats.org/drawingml/2006/wordprocessingDrawing" xmlns:w10="urn:schemas-microsoft-com:office:word" xmlns:w="http://schemas.openxmlformats.org/wordprocessingml/2006/main" xmlns:w14="http://schemas.microsoft.com/office/word/2010/wordml" xmlns:w15="http://schemas.microsoft.com/office/word/2012/wordml" xmlns:w16cex="http://schemas.microsoft.com/office/word/2018/wordml/cex" xmlns:w16cid="http://schemas.microsoft.com/office/word/2016/wordml/cid" xmlns:w16="http://schemas.microsoft.com/office/word/2018/wordml" xmlns:w16se="http://schemas.microsoft.com/office/word/2015/wordml/symex" xmlns:wpg="http://schemas.microsoft.com/office/word/2010/wordprocessingGroup" xmlns:wpi="http://schemas.microsoft.com/office/word/2010/wordprocessingInk" xmlns:wne="http://schemas.microsoft.com/office/word/2006/wordml" xmlns:wps="http://schemas.microsoft.com/office/word/2010/wordprocessingShape" mc:Ignorable="w14 w15 w16se w16cid w16 w16cex wp14">
   <w:p>
     <w:pPr>
       <w:pStyle w:val="Header"/>
@@ -4153,7 +4135,7 @@
 </file>
 
 <file path=word/numbering.xml><?xml version="1.0" encoding="utf-8"?>
-<w:numbering xmlns:wpc="http://schemas.microsoft.com/office/word/2010/wordprocessingCanvas" xmlns:cx="http://schemas.microsoft.com/office/drawing/2014/chartex" xmlns:cx1="http://schemas.microsoft.com/office/drawing/2015/9/8/chartex" xmlns:cx2="http://schemas.microsoft.com/office/drawing/2015/10/21/chartex" xmlns:cx3="http://schemas.microsoft.com/office/drawing/2016/5/9/chartex" xmlns:cx4="http://schemas.microsoft.com/office/drawing/2016/5/10/chartex" xmlns:cx5="http://schemas.microsoft.com/office/drawing/2016/5/11/chartex" xmlns:cx6="http://schemas.microsoft.com/office/drawing/2016/5/12/chartex" xmlns:cx7="http://schemas.microsoft.com/office/drawing/2016/5/13/chartex" xmlns:cx8="http://schemas.microsoft.com/office/drawing/2016/5/14/chartex" xmlns:mc="http://schemas.openxmlformats.org/markup-compatibility/2006" xmlns:aink="http://schemas.microsoft.com/office/drawing/2016/ink" xmlns:am3d="http://schemas.microsoft.com/office/drawing/2017/model3d" xmlns:o="urn:schemas-microsoft-com:office:office" xmlns:r="http://schemas.openxmlformats.org/officeDocument/2006/relationships" xmlns:m="http://schemas.openxmlformats.org/officeDocument/2006/math" xmlns:v="urn:schemas-microsoft-com:vml" xmlns:wp14="http://schemas.microsoft.com/office/word/2010/wordprocessingDrawing" xmlns:wp="http://schemas.openxmlformats.org/drawingml/2006/wordprocessingDrawing" xmlns:w10="urn:schemas-microsoft-com:office:word" xmlns:w="http://schemas.openxmlformats.org/wordprocessingml/2006/main" xmlns:w14="http://schemas.microsoft.com/office/word/2010/wordml" xmlns:w15="http://schemas.microsoft.com/office/word/2012/wordml" xmlns:w16cex="http://schemas.microsoft.com/office/word/2018/wordml/cex" xmlns:w16cid="http://schemas.microsoft.com/office/word/2016/wordml/cid" xmlns:w16="http://schemas.microsoft.com/office/word/2018/wordml" xmlns:w16sdtdh="http://schemas.microsoft.com/office/word/2020/wordml/sdtdatahash" xmlns:w16se="http://schemas.microsoft.com/office/word/2015/wordml/symex" xmlns:wpg="http://schemas.microsoft.com/office/word/2010/wordprocessingGroup" xmlns:wpi="http://schemas.microsoft.com/office/word/2010/wordprocessingInk" xmlns:wne="http://schemas.microsoft.com/office/word/2006/wordml" xmlns:wps="http://schemas.microsoft.com/office/word/2010/wordprocessingShape" mc:Ignorable="w14 w15 w16se w16cid w16 w16cex w16sdtdh wp14">
+<w:numbering xmlns:wpc="http://schemas.microsoft.com/office/word/2010/wordprocessingCanvas" xmlns:cx="http://schemas.microsoft.com/office/drawing/2014/chartex" xmlns:cx1="http://schemas.microsoft.com/office/drawing/2015/9/8/chartex" xmlns:cx2="http://schemas.microsoft.com/office/drawing/2015/10/21/chartex" xmlns:cx3="http://schemas.microsoft.com/office/drawing/2016/5/9/chartex" xmlns:cx4="http://schemas.microsoft.com/office/drawing/2016/5/10/chartex" xmlns:cx5="http://schemas.microsoft.com/office/drawing/2016/5/11/chartex" xmlns:cx6="http://schemas.microsoft.com/office/drawing/2016/5/12/chartex" xmlns:cx7="http://schemas.microsoft.com/office/drawing/2016/5/13/chartex" xmlns:cx8="http://schemas.microsoft.com/office/drawing/2016/5/14/chartex" xmlns:mc="http://schemas.openxmlformats.org/markup-compatibility/2006" xmlns:aink="http://schemas.microsoft.com/office/drawing/2016/ink" xmlns:am3d="http://schemas.microsoft.com/office/drawing/2017/model3d" xmlns:o="urn:schemas-microsoft-com:office:office" xmlns:r="http://schemas.openxmlformats.org/officeDocument/2006/relationships" xmlns:m="http://schemas.openxmlformats.org/officeDocument/2006/math" xmlns:v="urn:schemas-microsoft-com:vml" xmlns:wp14="http://schemas.microsoft.com/office/word/2010/wordprocessingDrawing" xmlns:wp="http://schemas.openxmlformats.org/drawingml/2006/wordprocessingDrawing" xmlns:w10="urn:schemas-microsoft-com:office:word" xmlns:w="http://schemas.openxmlformats.org/wordprocessingml/2006/main" xmlns:w14="http://schemas.microsoft.com/office/word/2010/wordml" xmlns:w15="http://schemas.microsoft.com/office/word/2012/wordml" xmlns:w16cex="http://schemas.microsoft.com/office/word/2018/wordml/cex" xmlns:w16cid="http://schemas.microsoft.com/office/word/2016/wordml/cid" xmlns:w16="http://schemas.microsoft.com/office/word/2018/wordml" xmlns:w16se="http://schemas.microsoft.com/office/word/2015/wordml/symex" xmlns:wpg="http://schemas.microsoft.com/office/word/2010/wordprocessingGroup" xmlns:wpi="http://schemas.microsoft.com/office/word/2010/wordprocessingInk" xmlns:wne="http://schemas.microsoft.com/office/word/2006/wordml" xmlns:wps="http://schemas.microsoft.com/office/word/2010/wordprocessingShape" mc:Ignorable="w14 w15 w16se w16cid w16 w16cex wp14">
   <w:abstractNum w:abstractNumId="0" w15:restartNumberingAfterBreak="0">
     <w:nsid w:val="057934DE"/>
     <w:multiLevelType w:val="hybridMultilevel"/>
@@ -5129,7 +5111,7 @@
 </file>
 
 <file path=word/styles.xml><?xml version="1.0" encoding="utf-8"?>
-<w:styles xmlns:mc="http://schemas.openxmlformats.org/markup-compatibility/2006" xmlns:r="http://schemas.openxmlformats.org/officeDocument/2006/relationships" xmlns:w="http://schemas.openxmlformats.org/wordprocessingml/2006/main" xmlns:w14="http://schemas.microsoft.com/office/word/2010/wordml" xmlns:w15="http://schemas.microsoft.com/office/word/2012/wordml" xmlns:w16cex="http://schemas.microsoft.com/office/word/2018/wordml/cex" xmlns:w16cid="http://schemas.microsoft.com/office/word/2016/wordml/cid" xmlns:w16="http://schemas.microsoft.com/office/word/2018/wordml" xmlns:w16sdtdh="http://schemas.microsoft.com/office/word/2020/wordml/sdtdatahash" xmlns:w16se="http://schemas.microsoft.com/office/word/2015/wordml/symex" mc:Ignorable="w14 w15 w16se w16cid w16 w16cex w16sdtdh">
+<w:styles xmlns:mc="http://schemas.openxmlformats.org/markup-compatibility/2006" xmlns:r="http://schemas.openxmlformats.org/officeDocument/2006/relationships" xmlns:w="http://schemas.openxmlformats.org/wordprocessingml/2006/main" xmlns:w14="http://schemas.microsoft.com/office/word/2010/wordml" xmlns:w15="http://schemas.microsoft.com/office/word/2012/wordml" xmlns:w16cex="http://schemas.microsoft.com/office/word/2018/wordml/cex" xmlns:w16cid="http://schemas.microsoft.com/office/word/2016/wordml/cid" xmlns:w16="http://schemas.microsoft.com/office/word/2018/wordml" xmlns:w16se="http://schemas.microsoft.com/office/word/2015/wordml/symex" mc:Ignorable="w14 w15 w16se w16cid w16 w16cex">
   <w:docDefaults>
     <w:rPrDefault>
       <w:rPr>

</xml_diff>